<commit_message>
Avanzando en las pruebas de software
</commit_message>
<xml_diff>
--- a/Desarrollo/SSPP/Documentos/SSPP-PS.docx
+++ b/Desarrollo/SSPP/Documentos/SSPP-PS.docx
@@ -278,17 +278,27 @@
     <w:p>
       <w:pPr>
         <w:rPr>
-          <w:bCs/>
-          <w:sz w:val="28"/>
-          <w:szCs w:val="28"/>
+          <w:b/>
+          <w:lang w:val="es-PE"/>
+        </w:rPr>
+        <w:sectPr>
+          <w:pgSz w:w="11906" w:h="16838"/>
+          <w:pgMar w:top="1417" w:right="1701" w:bottom="1417" w:left="1701" w:header="708" w:footer="708" w:gutter="0"/>
+          <w:cols w:space="708"/>
+          <w:docGrid w:linePitch="360"/>
+        </w:sectPr>
+      </w:pPr>
+    </w:p>
+    <w:p>
+      <w:pPr>
+        <w:rPr>
+          <w:b/>
           <w:lang w:val="es-PE"/>
         </w:rPr>
       </w:pPr>
       <w:r>
         <w:rPr>
           <w:b/>
-          <w:sz w:val="28"/>
-          <w:szCs w:val="28"/>
           <w:lang w:val="es-PE"/>
         </w:rPr>
         <w:lastRenderedPageBreak/>
@@ -298,25 +308,997 @@
     <w:p>
       <w:pPr>
         <w:rPr>
-          <w:b/>
-          <w:sz w:val="28"/>
-          <w:szCs w:val="28"/>
+          <w:bCs/>
           <w:lang w:val="es-PE"/>
         </w:rPr>
       </w:pPr>
       <w:r>
         <w:rPr>
-          <w:b/>
-          <w:sz w:val="28"/>
-          <w:szCs w:val="28"/>
+          <w:bCs/>
+          <w:lang w:val="es-PE"/>
+        </w:rPr>
+        <w:t xml:space="preserve">En el presente documento se escribirán y realizarán casos de prueba para el proyecto SSPP para verificar el correcto funcionamiento del sistema. </w:t>
+      </w:r>
+    </w:p>
+    <w:p>
+      <w:pPr>
+        <w:rPr>
+          <w:b/>
+          <w:lang w:val="es-PE"/>
+        </w:rPr>
+      </w:pPr>
+      <w:r>
+        <w:rPr>
+          <w:b/>
           <w:lang w:val="es-PE"/>
         </w:rPr>
         <w:t>Casos de Prueba:</w:t>
       </w:r>
     </w:p>
+    <w:tbl>
+      <w:tblPr>
+        <w:tblStyle w:val="Tablaconcuadrcula"/>
+        <w:tblW w:w="0" w:type="auto"/>
+        <w:tblLook w:val="04A0" w:firstRow="1" w:lastRow="0" w:firstColumn="1" w:lastColumn="0" w:noHBand="0" w:noVBand="1"/>
+      </w:tblPr>
+      <w:tblGrid>
+        <w:gridCol w:w="1089"/>
+        <w:gridCol w:w="2705"/>
+        <w:gridCol w:w="4138"/>
+        <w:gridCol w:w="1088"/>
+        <w:gridCol w:w="1942"/>
+        <w:gridCol w:w="1942"/>
+        <w:gridCol w:w="1088"/>
+      </w:tblGrid>
+      <w:tr>
+        <w:trPr>
+          <w:trHeight w:val="288"/>
+        </w:trPr>
+        <w:tc>
+          <w:tcPr>
+            <w:tcW w:w="1240" w:type="dxa"/>
+            <w:noWrap/>
+            <w:hideMark/>
+          </w:tcPr>
+          <w:p>
+            <w:pPr>
+              <w:rPr>
+                <w:b/>
+                <w:lang w:val="es-PE"/>
+              </w:rPr>
+            </w:pPr>
+            <w:r>
+              <w:rPr>
+                <w:b/>
+              </w:rPr>
+              <w:t>ID</w:t>
+            </w:r>
+          </w:p>
+        </w:tc>
+        <w:tc>
+          <w:tcPr>
+            <w:tcW w:w="3139" w:type="dxa"/>
+            <w:noWrap/>
+            <w:hideMark/>
+          </w:tcPr>
+          <w:p>
+            <w:pPr>
+              <w:rPr>
+                <w:b/>
+              </w:rPr>
+            </w:pPr>
+            <w:r>
+              <w:rPr>
+                <w:b/>
+              </w:rPr>
+              <w:t>Caso de Prueba</w:t>
+            </w:r>
+          </w:p>
+        </w:tc>
+        <w:tc>
+          <w:tcPr>
+            <w:tcW w:w="4821" w:type="dxa"/>
+            <w:noWrap/>
+            <w:hideMark/>
+          </w:tcPr>
+          <w:p>
+            <w:pPr>
+              <w:rPr>
+                <w:b/>
+              </w:rPr>
+            </w:pPr>
+            <w:r>
+              <w:rPr>
+                <w:b/>
+              </w:rPr>
+              <w:t>Descripción</w:t>
+            </w:r>
+          </w:p>
+        </w:tc>
+        <w:tc>
+          <w:tcPr>
+            <w:tcW w:w="1240" w:type="dxa"/>
+            <w:noWrap/>
+            <w:hideMark/>
+          </w:tcPr>
+          <w:p>
+            <w:pPr>
+              <w:rPr>
+                <w:b/>
+              </w:rPr>
+            </w:pPr>
+            <w:r>
+              <w:rPr>
+                <w:b/>
+              </w:rPr>
+              <w:t>Datos de entrada</w:t>
+            </w:r>
+          </w:p>
+        </w:tc>
+        <w:tc>
+          <w:tcPr>
+            <w:tcW w:w="2243" w:type="dxa"/>
+            <w:noWrap/>
+            <w:hideMark/>
+          </w:tcPr>
+          <w:p>
+            <w:pPr>
+              <w:rPr>
+                <w:b/>
+              </w:rPr>
+            </w:pPr>
+            <w:r>
+              <w:rPr>
+                <w:b/>
+              </w:rPr>
+              <w:t>Resultado esperado</w:t>
+            </w:r>
+          </w:p>
+        </w:tc>
+        <w:tc>
+          <w:tcPr>
+            <w:tcW w:w="2243" w:type="dxa"/>
+            <w:noWrap/>
+            <w:hideMark/>
+          </w:tcPr>
+          <w:p>
+            <w:pPr>
+              <w:rPr>
+                <w:b/>
+              </w:rPr>
+            </w:pPr>
+            <w:r>
+              <w:rPr>
+                <w:b/>
+              </w:rPr>
+              <w:t>Resultado real</w:t>
+            </w:r>
+          </w:p>
+        </w:tc>
+        <w:tc>
+          <w:tcPr>
+            <w:tcW w:w="1240" w:type="dxa"/>
+            <w:noWrap/>
+            <w:hideMark/>
+          </w:tcPr>
+          <w:p>
+            <w:pPr>
+              <w:rPr>
+                <w:b/>
+              </w:rPr>
+            </w:pPr>
+            <w:r>
+              <w:rPr>
+                <w:b/>
+              </w:rPr>
+              <w:t>Estado</w:t>
+            </w:r>
+          </w:p>
+        </w:tc>
+      </w:tr>
+      <w:tr>
+        <w:trPr>
+          <w:trHeight w:val="288"/>
+        </w:trPr>
+        <w:tc>
+          <w:tcPr>
+            <w:tcW w:w="1240" w:type="dxa"/>
+            <w:noWrap/>
+            <w:hideMark/>
+          </w:tcPr>
+          <w:p>
+            <w:pPr>
+              <w:rPr>
+                <w:bCs/>
+                <w:lang w:val="es-PE"/>
+              </w:rPr>
+            </w:pPr>
+            <w:r>
+              <w:rPr>
+                <w:bCs/>
+                <w:lang w:val="es-PE"/>
+              </w:rPr>
+              <w:t>CP1</w:t>
+            </w:r>
+          </w:p>
+        </w:tc>
+        <w:tc>
+          <w:tcPr>
+            <w:tcW w:w="3139" w:type="dxa"/>
+            <w:noWrap/>
+            <w:hideMark/>
+          </w:tcPr>
+          <w:p>
+            <w:pPr>
+              <w:rPr>
+                <w:bCs/>
+                <w:lang w:val="es-PE"/>
+              </w:rPr>
+            </w:pPr>
+            <w:r>
+              <w:rPr>
+                <w:bCs/>
+                <w:lang w:val="es-PE"/>
+              </w:rPr>
+              <w:t>Registrar usuario</w:t>
+            </w:r>
+          </w:p>
+        </w:tc>
+        <w:tc>
+          <w:tcPr>
+            <w:tcW w:w="4821" w:type="dxa"/>
+            <w:noWrap/>
+            <w:hideMark/>
+          </w:tcPr>
+          <w:p>
+            <w:pPr>
+              <w:rPr>
+                <w:bCs/>
+                <w:lang w:val="es-PE"/>
+              </w:rPr>
+            </w:pPr>
+            <w:r>
+              <w:rPr>
+                <w:bCs/>
+                <w:lang w:val="es-PE"/>
+              </w:rPr>
+              <w:t>Se ingresa un usuario y una contraseña</w:t>
+            </w:r>
+          </w:p>
+        </w:tc>
+        <w:tc>
+          <w:tcPr>
+            <w:tcW w:w="1240" w:type="dxa"/>
+            <w:noWrap/>
+            <w:hideMark/>
+          </w:tcPr>
+          <w:p>
+            <w:pPr>
+              <w:rPr>
+                <w:bCs/>
+                <w:lang w:val="es-PE"/>
+              </w:rPr>
+            </w:pPr>
+            <w:r>
+              <w:rPr>
+                <w:bCs/>
+                <w:lang w:val="es-PE"/>
+              </w:rPr>
+              <w:t>1, 1</w:t>
+            </w:r>
+          </w:p>
+        </w:tc>
+        <w:tc>
+          <w:tcPr>
+            <w:tcW w:w="2243" w:type="dxa"/>
+            <w:noWrap/>
+            <w:hideMark/>
+          </w:tcPr>
+          <w:p>
+            <w:pPr>
+              <w:rPr>
+                <w:bCs/>
+                <w:lang w:val="es-PE"/>
+              </w:rPr>
+            </w:pPr>
+            <w:r>
+              <w:rPr>
+                <w:bCs/>
+                <w:lang w:val="es-PE"/>
+              </w:rPr>
+              <w:t>Se registra exitosamente</w:t>
+            </w:r>
+          </w:p>
+        </w:tc>
+        <w:tc>
+          <w:tcPr>
+            <w:tcW w:w="2243" w:type="dxa"/>
+            <w:noWrap/>
+            <w:hideMark/>
+          </w:tcPr>
+          <w:p>
+            <w:pPr>
+              <w:rPr>
+                <w:bCs/>
+                <w:lang w:val="es-PE"/>
+              </w:rPr>
+            </w:pPr>
+            <w:r>
+              <w:rPr>
+                <w:bCs/>
+                <w:lang w:val="es-PE"/>
+              </w:rPr>
+              <w:t>Se registra exitosamente</w:t>
+            </w:r>
+          </w:p>
+        </w:tc>
+        <w:tc>
+          <w:tcPr>
+            <w:tcW w:w="1240" w:type="dxa"/>
+            <w:noWrap/>
+            <w:hideMark/>
+          </w:tcPr>
+          <w:p>
+            <w:pPr>
+              <w:rPr>
+                <w:bCs/>
+                <w:lang w:val="es-PE"/>
+              </w:rPr>
+            </w:pPr>
+            <w:r>
+              <w:rPr>
+                <w:bCs/>
+                <w:lang w:val="es-PE"/>
+              </w:rPr>
+              <w:t>Aprobado</w:t>
+            </w:r>
+          </w:p>
+        </w:tc>
+      </w:tr>
+      <w:tr>
+        <w:trPr>
+          <w:trHeight w:val="288"/>
+        </w:trPr>
+        <w:tc>
+          <w:tcPr>
+            <w:tcW w:w="1240" w:type="dxa"/>
+            <w:noWrap/>
+            <w:hideMark/>
+          </w:tcPr>
+          <w:p>
+            <w:pPr>
+              <w:rPr>
+                <w:bCs/>
+                <w:lang w:val="es-PE"/>
+              </w:rPr>
+            </w:pPr>
+            <w:r>
+              <w:rPr>
+                <w:bCs/>
+                <w:lang w:val="es-PE"/>
+              </w:rPr>
+              <w:t>CP2</w:t>
+            </w:r>
+          </w:p>
+        </w:tc>
+        <w:tc>
+          <w:tcPr>
+            <w:tcW w:w="3139" w:type="dxa"/>
+            <w:noWrap/>
+            <w:hideMark/>
+          </w:tcPr>
+          <w:p>
+            <w:pPr>
+              <w:rPr>
+                <w:bCs/>
+                <w:lang w:val="es-PE"/>
+              </w:rPr>
+            </w:pPr>
+            <w:r>
+              <w:rPr>
+                <w:bCs/>
+                <w:lang w:val="es-PE"/>
+              </w:rPr>
+              <w:t>Registrar el mismo usuario</w:t>
+            </w:r>
+          </w:p>
+        </w:tc>
+        <w:tc>
+          <w:tcPr>
+            <w:tcW w:w="4821" w:type="dxa"/>
+            <w:noWrap/>
+            <w:hideMark/>
+          </w:tcPr>
+          <w:p>
+            <w:pPr>
+              <w:rPr>
+                <w:bCs/>
+                <w:lang w:val="es-PE"/>
+              </w:rPr>
+            </w:pPr>
+            <w:r>
+              <w:rPr>
+                <w:bCs/>
+                <w:lang w:val="es-PE"/>
+              </w:rPr>
+              <w:t>Se ingresa un usuario y una contraseña ya registrados</w:t>
+            </w:r>
+          </w:p>
+        </w:tc>
+        <w:tc>
+          <w:tcPr>
+            <w:tcW w:w="1240" w:type="dxa"/>
+            <w:noWrap/>
+            <w:hideMark/>
+          </w:tcPr>
+          <w:p>
+            <w:pPr>
+              <w:rPr>
+                <w:bCs/>
+                <w:lang w:val="es-PE"/>
+              </w:rPr>
+            </w:pPr>
+            <w:r>
+              <w:rPr>
+                <w:bCs/>
+                <w:lang w:val="es-PE"/>
+              </w:rPr>
+              <w:t>1, 1</w:t>
+            </w:r>
+          </w:p>
+        </w:tc>
+        <w:tc>
+          <w:tcPr>
+            <w:tcW w:w="4486" w:type="dxa"/>
+            <w:gridSpan w:val="2"/>
+            <w:noWrap/>
+            <w:hideMark/>
+          </w:tcPr>
+          <w:p>
+            <w:pPr>
+              <w:rPr>
+                <w:bCs/>
+                <w:lang w:val="es-PE"/>
+              </w:rPr>
+            </w:pPr>
+            <w:r>
+              <w:rPr>
+                <w:bCs/>
+                <w:lang w:val="es-PE"/>
+              </w:rPr>
+              <w:t>El usuario ya se encuentra registrado</w:t>
+            </w:r>
+          </w:p>
+        </w:tc>
+        <w:tc>
+          <w:tcPr>
+            <w:tcW w:w="1240" w:type="dxa"/>
+            <w:noWrap/>
+            <w:hideMark/>
+          </w:tcPr>
+          <w:p>
+            <w:pPr>
+              <w:rPr>
+                <w:bCs/>
+                <w:lang w:val="es-PE"/>
+              </w:rPr>
+            </w:pPr>
+            <w:r>
+              <w:rPr>
+                <w:bCs/>
+                <w:lang w:val="es-PE"/>
+              </w:rPr>
+              <w:t>Por Revisar</w:t>
+            </w:r>
+          </w:p>
+        </w:tc>
+      </w:tr>
+      <w:tr>
+        <w:trPr>
+          <w:trHeight w:val="288"/>
+        </w:trPr>
+        <w:tc>
+          <w:tcPr>
+            <w:tcW w:w="1240" w:type="dxa"/>
+            <w:noWrap/>
+            <w:hideMark/>
+          </w:tcPr>
+          <w:p>
+            <w:pPr>
+              <w:rPr>
+                <w:bCs/>
+                <w:lang w:val="es-PE"/>
+              </w:rPr>
+            </w:pPr>
+            <w:r>
+              <w:rPr>
+                <w:bCs/>
+                <w:lang w:val="es-PE"/>
+              </w:rPr>
+              <w:t>CP3</w:t>
+            </w:r>
+          </w:p>
+        </w:tc>
+        <w:tc>
+          <w:tcPr>
+            <w:tcW w:w="3139" w:type="dxa"/>
+            <w:noWrap/>
+            <w:hideMark/>
+          </w:tcPr>
+          <w:p>
+            <w:pPr>
+              <w:rPr>
+                <w:bCs/>
+                <w:lang w:val="es-PE"/>
+              </w:rPr>
+            </w:pPr>
+            <w:r>
+              <w:rPr>
+                <w:bCs/>
+                <w:lang w:val="es-PE"/>
+              </w:rPr>
+              <w:t xml:space="preserve">Registrar usuario </w:t>
+            </w:r>
+          </w:p>
+        </w:tc>
+        <w:tc>
+          <w:tcPr>
+            <w:tcW w:w="6061" w:type="dxa"/>
+            <w:gridSpan w:val="2"/>
+            <w:noWrap/>
+            <w:hideMark/>
+          </w:tcPr>
+          <w:p>
+            <w:pPr>
+              <w:rPr>
+                <w:bCs/>
+                <w:lang w:val="es-PE"/>
+              </w:rPr>
+            </w:pPr>
+            <w:r>
+              <w:rPr>
+                <w:bCs/>
+                <w:lang w:val="es-PE"/>
+              </w:rPr>
+              <w:t>No se ingresa ningún dato o se ingresa un solo dato</w:t>
+            </w:r>
+          </w:p>
+        </w:tc>
+        <w:tc>
+          <w:tcPr>
+            <w:tcW w:w="2243" w:type="dxa"/>
+            <w:noWrap/>
+            <w:hideMark/>
+          </w:tcPr>
+          <w:p>
+            <w:pPr>
+              <w:rPr>
+                <w:bCs/>
+                <w:lang w:val="es-PE"/>
+              </w:rPr>
+            </w:pPr>
+            <w:r>
+              <w:rPr>
+                <w:bCs/>
+                <w:lang w:val="es-PE"/>
+              </w:rPr>
+              <w:t>Ingrese datos</w:t>
+            </w:r>
+          </w:p>
+        </w:tc>
+        <w:tc>
+          <w:tcPr>
+            <w:tcW w:w="2243" w:type="dxa"/>
+            <w:noWrap/>
+            <w:hideMark/>
+          </w:tcPr>
+          <w:p>
+            <w:pPr>
+              <w:rPr>
+                <w:bCs/>
+                <w:lang w:val="es-PE"/>
+              </w:rPr>
+            </w:pPr>
+            <w:r>
+              <w:rPr>
+                <w:bCs/>
+                <w:lang w:val="es-PE"/>
+              </w:rPr>
+              <w:t>Ingrese datos</w:t>
+            </w:r>
+          </w:p>
+        </w:tc>
+        <w:tc>
+          <w:tcPr>
+            <w:tcW w:w="1240" w:type="dxa"/>
+            <w:noWrap/>
+            <w:hideMark/>
+          </w:tcPr>
+          <w:p>
+            <w:pPr>
+              <w:rPr>
+                <w:bCs/>
+                <w:lang w:val="es-PE"/>
+              </w:rPr>
+            </w:pPr>
+            <w:r>
+              <w:rPr>
+                <w:bCs/>
+                <w:lang w:val="es-PE"/>
+              </w:rPr>
+              <w:t>Aprobado</w:t>
+            </w:r>
+          </w:p>
+        </w:tc>
+      </w:tr>
+      <w:tr>
+        <w:trPr>
+          <w:trHeight w:val="288"/>
+        </w:trPr>
+        <w:tc>
+          <w:tcPr>
+            <w:tcW w:w="1240" w:type="dxa"/>
+            <w:noWrap/>
+            <w:hideMark/>
+          </w:tcPr>
+          <w:p>
+            <w:pPr>
+              <w:rPr>
+                <w:bCs/>
+                <w:lang w:val="es-PE"/>
+              </w:rPr>
+            </w:pPr>
+            <w:r>
+              <w:rPr>
+                <w:bCs/>
+                <w:lang w:val="es-PE"/>
+              </w:rPr>
+              <w:t>CP4</w:t>
+            </w:r>
+          </w:p>
+        </w:tc>
+        <w:tc>
+          <w:tcPr>
+            <w:tcW w:w="3139" w:type="dxa"/>
+            <w:noWrap/>
+            <w:hideMark/>
+          </w:tcPr>
+          <w:p>
+            <w:pPr>
+              <w:rPr>
+                <w:bCs/>
+                <w:lang w:val="es-PE"/>
+              </w:rPr>
+            </w:pPr>
+            <w:r>
+              <w:rPr>
+                <w:bCs/>
+                <w:lang w:val="es-PE"/>
+              </w:rPr>
+              <w:t>Iniciar Sesión con datos erróneos</w:t>
+            </w:r>
+          </w:p>
+        </w:tc>
+        <w:tc>
+          <w:tcPr>
+            <w:tcW w:w="6061" w:type="dxa"/>
+            <w:gridSpan w:val="2"/>
+            <w:noWrap/>
+            <w:hideMark/>
+          </w:tcPr>
+          <w:p>
+            <w:pPr>
+              <w:rPr>
+                <w:bCs/>
+                <w:lang w:val="es-PE"/>
+              </w:rPr>
+            </w:pPr>
+            <w:r>
+              <w:rPr>
+                <w:bCs/>
+                <w:lang w:val="es-PE"/>
+              </w:rPr>
+              <w:t>No se ingresa ningún dato o se ingresa un solo dato</w:t>
+            </w:r>
+          </w:p>
+        </w:tc>
+        <w:tc>
+          <w:tcPr>
+            <w:tcW w:w="2243" w:type="dxa"/>
+            <w:noWrap/>
+            <w:hideMark/>
+          </w:tcPr>
+          <w:p>
+            <w:pPr>
+              <w:rPr>
+                <w:bCs/>
+                <w:lang w:val="es-PE"/>
+              </w:rPr>
+            </w:pPr>
+            <w:r>
+              <w:rPr>
+                <w:bCs/>
+                <w:lang w:val="es-PE"/>
+              </w:rPr>
+              <w:t>Ingrese datos</w:t>
+            </w:r>
+          </w:p>
+        </w:tc>
+        <w:tc>
+          <w:tcPr>
+            <w:tcW w:w="2243" w:type="dxa"/>
+            <w:noWrap/>
+            <w:hideMark/>
+          </w:tcPr>
+          <w:p>
+            <w:pPr>
+              <w:rPr>
+                <w:bCs/>
+                <w:lang w:val="es-PE"/>
+              </w:rPr>
+            </w:pPr>
+            <w:r>
+              <w:rPr>
+                <w:bCs/>
+                <w:lang w:val="es-PE"/>
+              </w:rPr>
+              <w:t>Ingrese datos</w:t>
+            </w:r>
+          </w:p>
+        </w:tc>
+        <w:tc>
+          <w:tcPr>
+            <w:tcW w:w="1240" w:type="dxa"/>
+            <w:noWrap/>
+            <w:hideMark/>
+          </w:tcPr>
+          <w:p>
+            <w:pPr>
+              <w:rPr>
+                <w:bCs/>
+                <w:lang w:val="es-PE"/>
+              </w:rPr>
+            </w:pPr>
+            <w:r>
+              <w:rPr>
+                <w:bCs/>
+                <w:lang w:val="es-PE"/>
+              </w:rPr>
+              <w:t>Aprobado</w:t>
+            </w:r>
+          </w:p>
+        </w:tc>
+      </w:tr>
+      <w:tr>
+        <w:trPr>
+          <w:trHeight w:val="288"/>
+        </w:trPr>
+        <w:tc>
+          <w:tcPr>
+            <w:tcW w:w="1240" w:type="dxa"/>
+            <w:noWrap/>
+            <w:hideMark/>
+          </w:tcPr>
+          <w:p>
+            <w:pPr>
+              <w:rPr>
+                <w:bCs/>
+                <w:lang w:val="es-PE"/>
+              </w:rPr>
+            </w:pPr>
+            <w:r>
+              <w:rPr>
+                <w:bCs/>
+                <w:lang w:val="es-PE"/>
+              </w:rPr>
+              <w:t>CP5</w:t>
+            </w:r>
+          </w:p>
+        </w:tc>
+        <w:tc>
+          <w:tcPr>
+            <w:tcW w:w="3139" w:type="dxa"/>
+            <w:noWrap/>
+            <w:hideMark/>
+          </w:tcPr>
+          <w:p>
+            <w:pPr>
+              <w:rPr>
+                <w:bCs/>
+                <w:lang w:val="es-PE"/>
+              </w:rPr>
+            </w:pPr>
+            <w:r>
+              <w:rPr>
+                <w:bCs/>
+                <w:lang w:val="es-PE"/>
+              </w:rPr>
+              <w:t>Iniciar Sesión con datos adecuados</w:t>
+            </w:r>
+          </w:p>
+        </w:tc>
+        <w:tc>
+          <w:tcPr>
+            <w:tcW w:w="4821" w:type="dxa"/>
+            <w:noWrap/>
+            <w:hideMark/>
+          </w:tcPr>
+          <w:p>
+            <w:pPr>
+              <w:rPr>
+                <w:bCs/>
+                <w:lang w:val="es-PE"/>
+              </w:rPr>
+            </w:pPr>
+            <w:r>
+              <w:rPr>
+                <w:bCs/>
+                <w:lang w:val="es-PE"/>
+              </w:rPr>
+              <w:t>Se ingresa un usuario y una contraseña existente</w:t>
+            </w:r>
+          </w:p>
+        </w:tc>
+        <w:tc>
+          <w:tcPr>
+            <w:tcW w:w="1240" w:type="dxa"/>
+            <w:noWrap/>
+            <w:hideMark/>
+          </w:tcPr>
+          <w:p>
+            <w:pPr>
+              <w:rPr>
+                <w:bCs/>
+                <w:lang w:val="es-PE"/>
+              </w:rPr>
+            </w:pPr>
+            <w:r>
+              <w:rPr>
+                <w:bCs/>
+                <w:lang w:val="es-PE"/>
+              </w:rPr>
+              <w:t>1, 1</w:t>
+            </w:r>
+          </w:p>
+        </w:tc>
+        <w:tc>
+          <w:tcPr>
+            <w:tcW w:w="2243" w:type="dxa"/>
+            <w:noWrap/>
+            <w:hideMark/>
+          </w:tcPr>
+          <w:p>
+            <w:pPr>
+              <w:rPr>
+                <w:bCs/>
+                <w:lang w:val="es-PE"/>
+              </w:rPr>
+            </w:pPr>
+            <w:r>
+              <w:rPr>
+                <w:bCs/>
+                <w:lang w:val="es-PE"/>
+              </w:rPr>
+              <w:t>Inicio de Sesión exitoso</w:t>
+            </w:r>
+          </w:p>
+        </w:tc>
+        <w:tc>
+          <w:tcPr>
+            <w:tcW w:w="2243" w:type="dxa"/>
+            <w:noWrap/>
+            <w:hideMark/>
+          </w:tcPr>
+          <w:p>
+            <w:pPr>
+              <w:rPr>
+                <w:bCs/>
+                <w:lang w:val="es-PE"/>
+              </w:rPr>
+            </w:pPr>
+            <w:r>
+              <w:rPr>
+                <w:bCs/>
+                <w:lang w:val="es-PE"/>
+              </w:rPr>
+              <w:t>Inicio de Sesión exitoso</w:t>
+            </w:r>
+          </w:p>
+        </w:tc>
+        <w:tc>
+          <w:tcPr>
+            <w:tcW w:w="1240" w:type="dxa"/>
+            <w:noWrap/>
+            <w:hideMark/>
+          </w:tcPr>
+          <w:p>
+            <w:pPr>
+              <w:rPr>
+                <w:bCs/>
+                <w:lang w:val="es-PE"/>
+              </w:rPr>
+            </w:pPr>
+            <w:r>
+              <w:rPr>
+                <w:bCs/>
+                <w:lang w:val="es-PE"/>
+              </w:rPr>
+              <w:t>Aprobado</w:t>
+            </w:r>
+          </w:p>
+        </w:tc>
+      </w:tr>
+    </w:tbl>
+    <w:p>
+      <w:pPr>
+        <w:rPr>
+          <w:bCs/>
+          <w:lang w:val="es-PE"/>
+        </w:rPr>
+      </w:pPr>
+    </w:p>
+    <w:p>
+      <w:pPr>
+        <w:rPr>
+          <w:bCs/>
+          <w:lang w:val="es-PE"/>
+        </w:rPr>
+        <w:sectPr>
+          <w:pgSz w:w="16838" w:h="11906" w:orient="landscape"/>
+          <w:pgMar w:top="1701" w:right="1418" w:bottom="1701" w:left="1418" w:header="709" w:footer="709" w:gutter="0"/>
+          <w:cols w:space="708"/>
+          <w:docGrid w:linePitch="360"/>
+        </w:sectPr>
+      </w:pPr>
+    </w:p>
+    <w:p>
+      <w:pPr>
+        <w:rPr>
+          <w:bCs/>
+          <w:lang w:val="es-PE"/>
+        </w:rPr>
+      </w:pPr>
+      <w:r>
+        <w:rPr>
+          <w:bCs/>
+          <w:lang w:val="es-PE"/>
+        </w:rPr>
+        <w:lastRenderedPageBreak/>
+        <w:t>Actualmente con los 5 casos de prueba</w:t>
+      </w:r>
+      <w:r>
+        <w:rPr>
+          <w:bCs/>
+          <w:lang w:val="es-PE"/>
+        </w:rPr>
+        <w:t xml:space="preserve"> a pesar de haber sido solo pocos, se puede notar ciertos fallos en el inicio de sesión/registro de usuario. </w:t>
+      </w:r>
+    </w:p>
+    <w:p>
+      <w:pPr>
+        <w:rPr>
+          <w:bCs/>
+          <w:lang w:val="es-PE"/>
+        </w:rPr>
+      </w:pPr>
+      <w:r>
+        <w:rPr>
+          <w:bCs/>
+          <w:lang w:val="es-PE"/>
+        </w:rPr>
+        <w:t>Se informará a las persona/s encargadas correspondientes</w:t>
+      </w:r>
+      <w:r>
+        <w:rPr>
+          <w:bCs/>
+          <w:lang w:val="es-PE"/>
+        </w:rPr>
+        <w:t>.</w:t>
+      </w:r>
+    </w:p>
     <w:sectPr>
       <w:pgSz w:w="11906" w:h="16838"/>
-      <w:pgMar w:top="1417" w:right="1701" w:bottom="1417" w:left="1701" w:header="708" w:footer="708" w:gutter="0"/>
+      <w:pgMar w:top="1418" w:right="1701" w:bottom="1418" w:left="1701" w:header="709" w:footer="709" w:gutter="0"/>
       <w:cols w:space="708"/>
       <w:docGrid w:linePitch="360"/>
     </w:sectPr>
@@ -742,7 +1724,6 @@
   <w:style w:type="character" w:default="1" w:styleId="Fuentedeprrafopredeter">
     <w:name w:val="Default Paragraph Font"/>
     <w:uiPriority w:val="1"/>
-    <w:semiHidden/>
     <w:unhideWhenUsed/>
   </w:style>
   <w:style w:type="table" w:default="1" w:styleId="Tablanormal">
@@ -781,6 +1762,25 @@
     <w:rPr>
       <w:lang w:val="es-PE" w:eastAsia="es-PE"/>
     </w:rPr>
+  </w:style>
+  <w:style w:type="table" w:styleId="Tablaconcuadrcula">
+    <w:name w:val="Table Grid"/>
+    <w:basedOn w:val="Tablanormal"/>
+    <w:uiPriority w:val="39"/>
+    <w:rsid w:val="005819BD"/>
+    <w:pPr>
+      <w:spacing w:after="0" w:line="240" w:lineRule="auto"/>
+    </w:pPr>
+    <w:tblPr>
+      <w:tblBorders>
+        <w:top w:val="single" w:sz="4" w:space="0" w:color="auto"/>
+        <w:left w:val="single" w:sz="4" w:space="0" w:color="auto"/>
+        <w:bottom w:val="single" w:sz="4" w:space="0" w:color="auto"/>
+        <w:right w:val="single" w:sz="4" w:space="0" w:color="auto"/>
+        <w:insideH w:val="single" w:sz="4" w:space="0" w:color="auto"/>
+        <w:insideV w:val="single" w:sz="4" w:space="0" w:color="auto"/>
+      </w:tblBorders>
+    </w:tblPr>
   </w:style>
 </w:styles>
 </file>

</xml_diff>